<commit_message>
Word Out Mistake Fix
Tutanakta İşlem Tarihi Bilgisi Girildi Doktor Adresi Hatalı Yerden Silindi
</commit_message>
<xml_diff>
--- a/report/sozlesme.docx
+++ b/report/sozlesme.docx
@@ -1656,17 +1656,53 @@
               <w:spacing w:lineRule="auto" w:line="259" w:before="0" w:after="160"/>
               <w:ind w:left="0" w:right="0" w:hanging="0"/>
               <w:jc w:val="left"/>
-              <w:rPr/>
-            </w:pPr>
-            <w:r>
-              <w:rPr>
-                <w:rFonts w:eastAsia="Calibri" w:cs="Calibri"/>
+              <w:rPr>
+                <w:rFonts w:ascii="Calibri" w:hAnsi="Calibri" w:eastAsia="Calibri" w:cs="Calibri"/>
                 <w:color w:val="000000"/>
                 <w:position w:val="0"/>
                 <w:sz w:val="20"/>
                 <w:sz w:val="20"/>
                 <w:szCs w:val="20"/>
-                <w:shd w:fill="auto" w:val="clear"/>
+                <w:vertAlign w:val="baseline"/>
+              </w:rPr>
+            </w:pPr>
+            <w:r>
+              <w:rPr>
+                <w:rFonts w:eastAsia="Calibri" w:cs="Calibri"/>
+                <w:color w:val="000000"/>
+                <w:position w:val="0"/>
+                <w:sz w:val="20"/>
+                <w:sz w:val="20"/>
+                <w:szCs w:val="20"/>
+                <w:vertAlign w:val="baseline"/>
+              </w:rPr>
+              <w:t>İşlem Tarihi  :  ${date-now}</w:t>
+            </w:r>
+          </w:p>
+          <w:p>
+            <w:pPr>
+              <w:pStyle w:val="LOnormal"/>
+              <w:spacing w:lineRule="auto" w:line="259" w:before="0" w:after="160"/>
+              <w:ind w:left="0" w:right="0" w:hanging="0"/>
+              <w:jc w:val="left"/>
+              <w:rPr>
+                <w:rFonts w:ascii="Calibri" w:hAnsi="Calibri" w:eastAsia="Calibri" w:cs="Calibri"/>
+                <w:color w:val="000000"/>
+                <w:position w:val="0"/>
+                <w:sz w:val="20"/>
+                <w:sz w:val="20"/>
+                <w:szCs w:val="20"/>
+                <w:vertAlign w:val="baseline"/>
+              </w:rPr>
+            </w:pPr>
+            <w:r>
+              <w:rPr>
+                <w:rFonts w:eastAsia="Calibri" w:cs="Calibri"/>
+                <w:color w:val="000000"/>
+                <w:position w:val="0"/>
+                <w:sz w:val="20"/>
+                <w:sz w:val="20"/>
+                <w:szCs w:val="20"/>
                 <w:vertAlign w:val="baseline"/>
               </w:rPr>
               <w:t>İşlem Referans No :  ${op-no}</w:t>
@@ -1674,46 +1710,31 @@
           </w:p>
           <w:p>
             <w:pPr>
-              <w:pStyle w:val="LOnormal"/>
+              <w:pStyle w:val="Normal"/>
               <w:spacing w:lineRule="auto" w:line="259" w:before="0" w:after="160"/>
               <w:ind w:left="0" w:right="0" w:hanging="0"/>
               <w:jc w:val="left"/>
-              <w:rPr/>
-            </w:pPr>
-            <w:r>
-              <w:rPr>
-                <w:rFonts w:eastAsia="Calibri" w:cs="Calibri"/>
+              <w:rPr>
+                <w:rFonts w:ascii="Calibri" w:hAnsi="Calibri" w:eastAsia="Calibri" w:cs="Calibri"/>
                 <w:color w:val="000000"/>
                 <w:position w:val="0"/>
                 <w:sz w:val="20"/>
                 <w:sz w:val="20"/>
                 <w:szCs w:val="20"/>
-                <w:shd w:fill="auto" w:val="clear"/>
+                <w:vertAlign w:val="baseline"/>
+              </w:rPr>
+            </w:pPr>
+            <w:r>
+              <w:rPr>
+                <w:rFonts w:eastAsia="Calibri" w:cs="Calibri"/>
+                <w:color w:val="000000"/>
+                <w:position w:val="0"/>
+                <w:sz w:val="20"/>
+                <w:sz w:val="20"/>
+                <w:szCs w:val="20"/>
                 <w:vertAlign w:val="baseline"/>
               </w:rPr>
               <w:t>Hekim Sıra No                      :  ${dr-no}</w:t>
-            </w:r>
-          </w:p>
-          <w:p>
-            <w:pPr>
-              <w:pStyle w:val="LOnormal"/>
-              <w:spacing w:lineRule="auto" w:line="259" w:before="0" w:after="160"/>
-              <w:ind w:left="0" w:right="0" w:hanging="0"/>
-              <w:jc w:val="left"/>
-              <w:rPr/>
-            </w:pPr>
-            <w:r>
-              <w:rPr>
-                <w:rFonts w:eastAsia="Calibri" w:cs="Calibri"/>
-                <w:color w:val="000000"/>
-                <w:position w:val="0"/>
-                <w:sz w:val="20"/>
-                <w:sz w:val="20"/>
-                <w:szCs w:val="20"/>
-                <w:shd w:fill="auto" w:val="clear"/>
-                <w:vertAlign w:val="baseline"/>
-              </w:rPr>
-              <w:t>Hekimin Yerleştirildiği Yer:  ${dr-adres}</w:t>
             </w:r>
           </w:p>
           <w:p>
@@ -3088,17 +3109,53 @@
               <w:spacing w:lineRule="auto" w:line="259" w:before="0" w:after="160"/>
               <w:ind w:left="0" w:right="0" w:hanging="0"/>
               <w:jc w:val="left"/>
-              <w:rPr/>
-            </w:pPr>
-            <w:r>
-              <w:rPr>
-                <w:rFonts w:eastAsia="Calibri" w:cs="Calibri"/>
+              <w:rPr>
+                <w:rFonts w:ascii="Calibri" w:hAnsi="Calibri" w:eastAsia="Calibri" w:cs="Calibri"/>
                 <w:color w:val="000000"/>
                 <w:position w:val="0"/>
                 <w:sz w:val="20"/>
                 <w:sz w:val="20"/>
                 <w:szCs w:val="20"/>
-                <w:shd w:fill="auto" w:val="clear"/>
+                <w:vertAlign w:val="baseline"/>
+              </w:rPr>
+            </w:pPr>
+            <w:r>
+              <w:rPr>
+                <w:rFonts w:eastAsia="Calibri" w:cs="Calibri"/>
+                <w:color w:val="000000"/>
+                <w:position w:val="0"/>
+                <w:sz w:val="20"/>
+                <w:sz w:val="20"/>
+                <w:szCs w:val="20"/>
+                <w:vertAlign w:val="baseline"/>
+              </w:rPr>
+              <w:t>İşlem Tarihi  :  ${date-now}</w:t>
+            </w:r>
+          </w:p>
+          <w:p>
+            <w:pPr>
+              <w:pStyle w:val="LOnormal"/>
+              <w:spacing w:lineRule="auto" w:line="259" w:before="0" w:after="160"/>
+              <w:ind w:left="0" w:right="0" w:hanging="0"/>
+              <w:jc w:val="left"/>
+              <w:rPr>
+                <w:rFonts w:ascii="Calibri" w:hAnsi="Calibri" w:eastAsia="Calibri" w:cs="Calibri"/>
+                <w:color w:val="000000"/>
+                <w:position w:val="0"/>
+                <w:sz w:val="20"/>
+                <w:sz w:val="20"/>
+                <w:szCs w:val="20"/>
+                <w:vertAlign w:val="baseline"/>
+              </w:rPr>
+            </w:pPr>
+            <w:r>
+              <w:rPr>
+                <w:rFonts w:eastAsia="Calibri" w:cs="Calibri"/>
+                <w:color w:val="000000"/>
+                <w:position w:val="0"/>
+                <w:sz w:val="20"/>
+                <w:sz w:val="20"/>
+                <w:szCs w:val="20"/>
                 <w:vertAlign w:val="baseline"/>
               </w:rPr>
               <w:t>İşlem Referans No :  ${op-no}</w:t>
@@ -3106,13 +3163,10 @@
           </w:p>
           <w:p>
             <w:pPr>
-              <w:pStyle w:val="LOnormal"/>
+              <w:pStyle w:val="Normal"/>
               <w:spacing w:lineRule="auto" w:line="259" w:before="0" w:after="160"/>
               <w:ind w:left="0" w:right="0" w:hanging="0"/>
               <w:jc w:val="left"/>
-              <w:rPr/>
-            </w:pPr>
-            <w:r>
               <w:rPr>
                 <w:rFonts w:eastAsia="Calibri" w:cs="Calibri"/>
                 <w:color w:val="000000"/>
@@ -3120,32 +3174,20 @@
                 <w:sz w:val="20"/>
                 <w:sz w:val="20"/>
                 <w:szCs w:val="20"/>
-                <w:shd w:fill="auto" w:val="clear"/>
+                <w:vertAlign w:val="baseline"/>
+              </w:rPr>
+            </w:pPr>
+            <w:r>
+              <w:rPr>
+                <w:rFonts w:eastAsia="Calibri" w:cs="Calibri"/>
+                <w:color w:val="000000"/>
+                <w:position w:val="0"/>
+                <w:sz w:val="20"/>
+                <w:sz w:val="20"/>
+                <w:szCs w:val="20"/>
                 <w:vertAlign w:val="baseline"/>
               </w:rPr>
               <w:t>Hekim Sıra No                      :  ${dr-no}</w:t>
-            </w:r>
-          </w:p>
-          <w:p>
-            <w:pPr>
-              <w:pStyle w:val="LOnormal"/>
-              <w:spacing w:lineRule="auto" w:line="259" w:before="0" w:after="160"/>
-              <w:ind w:left="0" w:right="0" w:hanging="0"/>
-              <w:jc w:val="left"/>
-              <w:rPr/>
-            </w:pPr>
-            <w:r>
-              <w:rPr>
-                <w:rFonts w:eastAsia="Calibri" w:cs="Calibri"/>
-                <w:color w:val="000000"/>
-                <w:position w:val="0"/>
-                <w:sz w:val="20"/>
-                <w:sz w:val="20"/>
-                <w:szCs w:val="20"/>
-                <w:shd w:fill="auto" w:val="clear"/>
-                <w:vertAlign w:val="baseline"/>
-              </w:rPr>
-              <w:t>Hekimin Yerleştirildiği Yer:  ${dr-adres}</w:t>
             </w:r>
           </w:p>
           <w:p>
@@ -4059,12 +4101,17 @@
   <w:docDefaults>
     <w:rPrDefault>
       <w:rPr>
-        <w:rFonts w:ascii="Calibri" w:hAnsi="Calibri" w:eastAsia="NSimSun" w:cs="Mangal"/>
+        <w:rFonts w:ascii="Liberation Serif" w:hAnsi="Liberation Serif" w:eastAsia="NSimSun" w:cs="Mangal"/>
+        <w:kern w:val="2"/>
+        <w:sz w:val="24"/>
+        <w:szCs w:val="24"/>
         <w:lang w:val="tr-TR" w:eastAsia="zh-CN" w:bidi="hi-IN"/>
       </w:rPr>
     </w:rPrDefault>
     <w:pPrDefault>
-      <w:pPr/>
+      <w:pPr>
+        <w:widowControl/>
+      </w:pPr>
     </w:pPrDefault>
   </w:docDefaults>
   <w:style w:type="paragraph" w:styleId="Normal">
@@ -4072,6 +4119,9 @@
     <w:qFormat/>
     <w:pPr>
       <w:widowControl/>
+      <w:kinsoku w:val="true"/>
+      <w:overflowPunct w:val="true"/>
+      <w:autoSpaceDE w:val="true"/>
       <w:bidi w:val="0"/>
       <w:jc w:val="left"/>
     </w:pPr>
@@ -4092,6 +4142,9 @@
       <w:keepNext w:val="true"/>
       <w:keepLines/>
       <w:widowControl/>
+      <w:kinsoku w:val="true"/>
+      <w:overflowPunct w:val="true"/>
+      <w:autoSpaceDE w:val="true"/>
       <w:bidi w:val="0"/>
       <w:spacing w:lineRule="auto" w:line="240" w:before="480" w:after="120"/>
       <w:jc w:val="left"/>
@@ -4114,6 +4167,9 @@
       <w:keepNext w:val="true"/>
       <w:keepLines/>
       <w:widowControl/>
+      <w:kinsoku w:val="true"/>
+      <w:overflowPunct w:val="true"/>
+      <w:autoSpaceDE w:val="true"/>
       <w:bidi w:val="0"/>
       <w:spacing w:lineRule="auto" w:line="240" w:before="360" w:after="80"/>
       <w:jc w:val="left"/>
@@ -4136,6 +4192,9 @@
       <w:keepNext w:val="true"/>
       <w:keepLines/>
       <w:widowControl/>
+      <w:kinsoku w:val="true"/>
+      <w:overflowPunct w:val="true"/>
+      <w:autoSpaceDE w:val="true"/>
       <w:bidi w:val="0"/>
       <w:spacing w:lineRule="auto" w:line="240" w:before="280" w:after="80"/>
       <w:jc w:val="left"/>
@@ -4158,6 +4217,9 @@
       <w:keepNext w:val="true"/>
       <w:keepLines/>
       <w:widowControl/>
+      <w:kinsoku w:val="true"/>
+      <w:overflowPunct w:val="true"/>
+      <w:autoSpaceDE w:val="true"/>
       <w:bidi w:val="0"/>
       <w:spacing w:lineRule="auto" w:line="240" w:before="240" w:after="40"/>
       <w:jc w:val="left"/>
@@ -4180,6 +4242,9 @@
       <w:keepNext w:val="true"/>
       <w:keepLines/>
       <w:widowControl/>
+      <w:kinsoku w:val="true"/>
+      <w:overflowPunct w:val="true"/>
+      <w:autoSpaceDE w:val="true"/>
       <w:bidi w:val="0"/>
       <w:spacing w:lineRule="auto" w:line="240" w:before="220" w:after="40"/>
       <w:jc w:val="left"/>
@@ -4202,6 +4267,9 @@
       <w:keepNext w:val="true"/>
       <w:keepLines/>
       <w:widowControl/>
+      <w:kinsoku w:val="true"/>
+      <w:overflowPunct w:val="true"/>
+      <w:autoSpaceDE w:val="true"/>
       <w:bidi w:val="0"/>
       <w:spacing w:lineRule="auto" w:line="240" w:before="200" w:after="40"/>
       <w:jc w:val="left"/>
@@ -4279,6 +4347,9 @@
     <w:qFormat/>
     <w:pPr>
       <w:widowControl/>
+      <w:kinsoku w:val="true"/>
+      <w:overflowPunct w:val="true"/>
+      <w:autoSpaceDE w:val="true"/>
       <w:bidi w:val="0"/>
       <w:jc w:val="left"/>
     </w:pPr>

</xml_diff>